<commit_message>
Update 9/20/2023 12:34AM EST
Updates as of 12:34AM EST on 9/20/2023.
</commit_message>
<xml_diff>
--- a/&ILLEGAL THOUGHTS/20230919 - Global United Defense, Inc. - Illegal Thought Prevention Security Systems - v1.0.1.8.docx
+++ b/&ILLEGAL THOUGHTS/20230919 - Global United Defense, Inc. - Illegal Thought Prevention Security Systems - v1.0.1.8.docx
@@ -192,7 +192,7 @@
           <w:sz w:val="28"/>
           <w:szCs w:val="28"/>
         </w:rPr>
-        <w:t>9/19/2023 8:00:35 PM</w:t>
+        <w:t>9/19/2023 8:40:27 PM</w:t>
       </w:r>
     </w:p>
     <w:p>
@@ -2718,23 +2718,7 @@
           <w:bCs/>
           <w:color w:val="FF0000"/>
         </w:rPr>
-        <w:t>THOUGHTS THAT ARE T</w:t>
-      </w:r>
-      <w:r>
-        <w:rPr>
-          <w:b/>
-          <w:bCs/>
-          <w:color w:val="FF0000"/>
-        </w:rPr>
-        <w:t>ERRORIZING</w:t>
-      </w:r>
-      <w:r>
-        <w:rPr>
-          <w:b/>
-          <w:bCs/>
-          <w:color w:val="FF0000"/>
-        </w:rPr>
-        <w:t xml:space="preserve"> IN NATURE, INCLUDING ANY THOUGHTS FROM MIND CONTROL TECHNOLOGIES OR SIMILAR TECHNOLOGIES IN A CONCEPTUAL </w:t>
+        <w:t xml:space="preserve">THOUGHTS THAT ARE TERRORIZING IN NATURE, INCLUDING ANY THOUGHTS FROM MIND CONTROL TECHNOLOGIES OR SIMILAR TECHNOLOGIES IN A CONCEPTUAL </w:t>
       </w:r>
       <w:proofErr w:type="gramStart"/>
       <w:r>
@@ -3561,7 +3545,32 @@
           <w:bCs/>
           <w:color w:val="FF0000"/>
         </w:rPr>
-        <w:t>THOUGHTS THAT ARE TREASONOUS IN NATURE, INCLUDING THOUGHTS THAT ORIGINATE FROM MIND CONTROL SYSTEMS OR MIND CONTROL TECHNOLOGIES OR SIMILAR CONCEPTUAL TECHNOLOGIES</w:t>
+        <w:t xml:space="preserve">THOUGHTS THAT ARE </w:t>
+      </w:r>
+      <w:r>
+        <w:rPr>
+          <w:b/>
+          <w:bCs/>
+          <w:color w:val="FF0000"/>
+        </w:rPr>
+        <w:t>RACIST</w:t>
+      </w:r>
+      <w:r>
+        <w:rPr>
+          <w:b/>
+          <w:bCs/>
+          <w:color w:val="FF0000"/>
+        </w:rPr>
+        <w:t xml:space="preserve"> IN NATURE, INCLUDING ANY THOUGHTS FROM MIND CONTROL TECHNOLOGIES OR SIMILAR TECHNOLOGIES IN A CONCEPTUAL </w:t>
+      </w:r>
+      <w:proofErr w:type="gramStart"/>
+      <w:r>
+        <w:rPr>
+          <w:b/>
+          <w:bCs/>
+          <w:color w:val="FF0000"/>
+        </w:rPr>
+        <w:t>NATURE</w:t>
       </w:r>
       <w:r>
         <w:rPr>
@@ -3570,6 +3579,7 @@
         </w:rPr>
         <w:t>;</w:t>
       </w:r>
+      <w:proofErr w:type="gramEnd"/>
     </w:p>
     <w:p>
       <w:pPr>
@@ -3626,15 +3636,16 @@
           <w:bCs/>
           <w:color w:val="FF0000"/>
         </w:rPr>
-        <w:t>UN-HOLY THOUGHTS</w:t>
-      </w:r>
-      <w:r>
-        <w:rPr>
-          <w:b/>
-          <w:bCs/>
-          <w:color w:val="FF0000"/>
-        </w:rPr>
-        <w:t xml:space="preserve"> THAT ARE UN-HOLY UNDER THE RELIGION OF THE THOUGHT RECEIVER, INCLUDING THOUGHTS COMMUNICATED FROM MIND CONTROL TECHNOLOGIES OR SIMILAR CONCEPTUAL TECHNOLOGIES</w:t>
+        <w:t xml:space="preserve">THOUGHTS THAT ARE TREASONOUS IN NATURE, INCLUDING THOUGHTS THAT ORIGINATE FROM MIND CONTROL SYSTEMS OR MIND CONTROL TECHNOLOGIES OR SIMILAR CONCEPTUAL </w:t>
+      </w:r>
+      <w:proofErr w:type="gramStart"/>
+      <w:r>
+        <w:rPr>
+          <w:b/>
+          <w:bCs/>
+          <w:color w:val="FF0000"/>
+        </w:rPr>
+        <w:t>TECHNOLOGIES</w:t>
       </w:r>
       <w:r>
         <w:rPr>
@@ -3643,6 +3654,7 @@
         </w:rPr>
         <w:t>;</w:t>
       </w:r>
+      <w:proofErr w:type="gramEnd"/>
     </w:p>
     <w:p>
       <w:pPr>
@@ -3698,15 +3710,15 @@
           <w:bCs/>
           <w:color w:val="FF0000"/>
         </w:rPr>
-        <w:t>THOUGHTS</w:t>
-      </w:r>
-      <w:r>
-        <w:rPr>
-          <w:b/>
-          <w:bCs/>
-          <w:color w:val="FF0000"/>
-        </w:rPr>
-        <w:t xml:space="preserve"> THAT ARE UN-SACRED UNDER THE THOUGHT RECEIVER’S RELIGION, INCLUDING THOUGHTS COMMUNICATED FROM MIND CONTROL TECHNOLOGIES OR SIMILAR CONCEPTUAL TECHNOLOGIES</w:t>
+        <w:t>UN-HOLY THOUGHTS</w:t>
+      </w:r>
+      <w:r>
+        <w:rPr>
+          <w:b/>
+          <w:bCs/>
+          <w:color w:val="FF0000"/>
+        </w:rPr>
+        <w:t xml:space="preserve"> THAT ARE UN-HOLY UNDER THE RELIGION OF THE THOUGHT RECEIVER, INCLUDING THOUGHTS COMMUNICATED FROM MIND CONTROL TECHNOLOGIES OR SIMILAR CONCEPTUAL TECHNOLOGIES</w:t>
       </w:r>
       <w:r>
         <w:rPr>
@@ -3778,7 +3790,7 @@
           <w:bCs/>
           <w:color w:val="FF0000"/>
         </w:rPr>
-        <w:t xml:space="preserve"> THAT ARE UN-USEFUL TO THE RECEIVER OF THE THOUGHTS, INCLUDING THOUGHTS COMMUNICATED FROM MIND CONTROL TECHNOLOGIES OR SIMILAR CONCEPTUAL TECHNOLOGIES</w:t>
+        <w:t xml:space="preserve"> THAT ARE UN-SACRED UNDER THE THOUGHT RECEIVER’S RELIGION, INCLUDING THOUGHTS COMMUNICATED FROM MIND CONTROL TECHNOLOGIES OR SIMILAR CONCEPTUAL TECHNOLOGIES</w:t>
       </w:r>
       <w:r>
         <w:rPr>
@@ -3842,7 +3854,15 @@
           <w:bCs/>
           <w:color w:val="FF0000"/>
         </w:rPr>
-        <w:t>UNINTELLIGENT THOUGHTS, INCLUDING THREATS OR MILITARY ARROGANCE OR MILITARY HATE CRIMES TOWARDS MYSELF OR OTHERS COMMUNICATED TO ME FROM MIND CONTROL TECHNOLOGY OR SIMILAR CONCEPTUAL TECHNOLOGIES</w:t>
+        <w:t>THOUGHTS</w:t>
+      </w:r>
+      <w:r>
+        <w:rPr>
+          <w:b/>
+          <w:bCs/>
+          <w:color w:val="FF0000"/>
+        </w:rPr>
+        <w:t xml:space="preserve"> THAT ARE UN-USEFUL TO THE RECEIVER OF THE THOUGHTS, INCLUDING THOUGHTS COMMUNICATED FROM MIND CONTROL TECHNOLOGIES OR SIMILAR CONCEPTUAL TECHNOLOGIES</w:t>
       </w:r>
       <w:r>
         <w:rPr>
@@ -3906,7 +3926,7 @@
           <w:bCs/>
           <w:color w:val="FF0000"/>
         </w:rPr>
-        <w:t>UN-NEEDED THOUGHTS, INCLUDING THREATS TOWARDS MYSELF OR OTHERS COMMUNICATED TO ME FROM MIND CONTROL TECHNOLOGY OR SIMILAR CONCEPTUAL TECHNOLOGIES</w:t>
+        <w:t>UNINTELLIGENT THOUGHTS, INCLUDING THREATS OR MILITARY ARROGANCE OR MILITARY HATE CRIMES TOWARDS MYSELF OR OTHERS COMMUNICATED TO ME FROM MIND CONTROL TECHNOLOGY OR SIMILAR CONCEPTUAL TECHNOLOGIES</w:t>
       </w:r>
       <w:r>
         <w:rPr>
@@ -3970,7 +3990,7 @@
           <w:bCs/>
           <w:color w:val="FF0000"/>
         </w:rPr>
-        <w:t>UNPAID THOUGHTS, OR THOUGHTS THAT ARE COMMUNICATED FROM MIND CONTROL TECHNOLOGY OR SIMILAR CONCEPTUAL TECHNOLOGIES, HOWEVER THE INDIVIDUAL DOES NOT HAVE ANY LEGAL CONTRACT TO RECEIVE THE THOUGHTS IN RETURN FOR A SALARY AT A PROFESSIONAL JOB THAT PAYS THEM FOR THEIR THOUGHTS ON THE MATTER</w:t>
+        <w:t>UN-NEEDED THOUGHTS, INCLUDING THREATS TOWARDS MYSELF OR OTHERS COMMUNICATED TO ME FROM MIND CONTROL TECHNOLOGY OR SIMILAR CONCEPTUAL TECHNOLOGIES</w:t>
       </w:r>
       <w:r>
         <w:rPr>
@@ -4010,23 +4030,31 @@
           <w:bCs/>
           <w:color w:val="FF0000"/>
         </w:rPr>
-        <w:t xml:space="preserve">ANY </w:t>
-      </w:r>
-      <w:r>
-        <w:rPr>
-          <w:b/>
-          <w:bCs/>
-          <w:color w:val="FF0000"/>
-        </w:rPr>
-        <w:t>THOUGHTS</w:t>
-      </w:r>
-      <w:r>
-        <w:rPr>
-          <w:b/>
-          <w:bCs/>
-          <w:color w:val="FF0000"/>
-        </w:rPr>
-        <w:t xml:space="preserve"> THAT ARE VIOLENT IN NATURE OR CONTENT HEADING, INCLUDING THOUGHTS COMMUNICATED FROM MIND CONTROL TECHNOLOGIES OR SIMILAR CONCEPTUAL TECHNOLOGIES</w:t>
+        <w:t>A</w:t>
+      </w:r>
+      <w:r>
+        <w:rPr>
+          <w:b/>
+          <w:bCs/>
+          <w:color w:val="FF0000"/>
+        </w:rPr>
+        <w:t>LL</w:t>
+      </w:r>
+      <w:r>
+        <w:rPr>
+          <w:b/>
+          <w:bCs/>
+          <w:color w:val="FF0000"/>
+        </w:rPr>
+        <w:t xml:space="preserve"> </w:t>
+      </w:r>
+      <w:r>
+        <w:rPr>
+          <w:b/>
+          <w:bCs/>
+          <w:color w:val="FF0000"/>
+        </w:rPr>
+        <w:t>UNPAID THOUGHTS, OR THOUGHTS THAT ARE COMMUNICATED FROM MIND CONTROL TECHNOLOGY OR SIMILAR CONCEPTUAL TECHNOLOGIES, HOWEVER THE INDIVIDUAL DOES NOT HAVE ANY LEGAL CONTRACT TO RECEIVE THE THOUGHTS IN RETURN FOR A SALARY AT A PROFESSIONAL JOB THAT PAYS THEM FOR THEIR THOUGHTS ON THE MATTER</w:t>
       </w:r>
       <w:r>
         <w:rPr>
@@ -4074,7 +4102,15 @@
           <w:bCs/>
           <w:color w:val="FF0000"/>
         </w:rPr>
-        <w:t>THOUGHTS THAT ARE VULGAR, INCLUDING THOUGHTS COMMUNICATED FROM MIND CONTROL TECHNOLOGIES OR SIMILAR CONCEPTUAL TECHNOLOGIES</w:t>
+        <w:t>THOUGHTS</w:t>
+      </w:r>
+      <w:r>
+        <w:rPr>
+          <w:b/>
+          <w:bCs/>
+          <w:color w:val="FF0000"/>
+        </w:rPr>
+        <w:t xml:space="preserve"> THAT ARE VIOLENT IN NATURE OR CONTENT HEADING, INCLUDING THOUGHTS COMMUNICATED FROM MIND CONTROL TECHNOLOGIES OR SIMILAR CONCEPTUAL TECHNOLOGIES</w:t>
       </w:r>
       <w:r>
         <w:rPr>
@@ -4114,39 +4150,15 @@
           <w:bCs/>
           <w:color w:val="FF0000"/>
         </w:rPr>
-        <w:t>A</w:t>
-      </w:r>
-      <w:r>
-        <w:rPr>
-          <w:b/>
-          <w:bCs/>
-          <w:color w:val="FF0000"/>
-        </w:rPr>
-        <w:t>LL</w:t>
-      </w:r>
-      <w:r>
-        <w:rPr>
-          <w:b/>
-          <w:bCs/>
-          <w:color w:val="FF0000"/>
-        </w:rPr>
-        <w:t xml:space="preserve"> </w:t>
-      </w:r>
-      <w:r>
-        <w:rPr>
-          <w:b/>
-          <w:bCs/>
-          <w:color w:val="FF0000"/>
-        </w:rPr>
-        <w:t>THOUGHTS</w:t>
-      </w:r>
-      <w:r>
-        <w:rPr>
-          <w:b/>
-          <w:bCs/>
-          <w:color w:val="FF0000"/>
-        </w:rPr>
-        <w:t xml:space="preserve"> ABOUT WAR, INCLUDING THOUGHTS COMMUNICATED FROM MIND CONTROL TECHNOLOGIES OR SIMILAR CONCEPTUAL TECHNOLOGIES</w:t>
+        <w:t xml:space="preserve">ANY </w:t>
+      </w:r>
+      <w:r>
+        <w:rPr>
+          <w:b/>
+          <w:bCs/>
+          <w:color w:val="FF0000"/>
+        </w:rPr>
+        <w:t>THOUGHTS THAT ARE VULGAR, INCLUDING THOUGHTS COMMUNICATED FROM MIND CONTROL TECHNOLOGIES OR SIMILAR CONCEPTUAL TECHNOLOGIES</w:t>
       </w:r>
       <w:r>
         <w:rPr>
@@ -4170,6 +4182,78 @@
           <w:u w:val="single"/>
         </w:rPr>
         <w:lastRenderedPageBreak/>
+        <w:t>PREVENTION SECURITY SYSTEM</w:t>
+      </w:r>
+      <w:r>
+        <w:rPr>
+          <w:u w:val="single"/>
+        </w:rPr>
+        <w:t>:</w:t>
+      </w:r>
+      <w:r>
+        <w:t xml:space="preserve"> </w:t>
+      </w:r>
+      <w:r>
+        <w:rPr>
+          <w:b/>
+          <w:bCs/>
+          <w:color w:val="FF0000"/>
+        </w:rPr>
+        <w:t>A</w:t>
+      </w:r>
+      <w:r>
+        <w:rPr>
+          <w:b/>
+          <w:bCs/>
+          <w:color w:val="FF0000"/>
+        </w:rPr>
+        <w:t>LL</w:t>
+      </w:r>
+      <w:r>
+        <w:rPr>
+          <w:b/>
+          <w:bCs/>
+          <w:color w:val="FF0000"/>
+        </w:rPr>
+        <w:t xml:space="preserve"> </w:t>
+      </w:r>
+      <w:r>
+        <w:rPr>
+          <w:b/>
+          <w:bCs/>
+          <w:color w:val="FF0000"/>
+        </w:rPr>
+        <w:t>THOUGHTS</w:t>
+      </w:r>
+      <w:r>
+        <w:rPr>
+          <w:b/>
+          <w:bCs/>
+          <w:color w:val="FF0000"/>
+        </w:rPr>
+        <w:t xml:space="preserve"> ABOUT WAR, INCLUDING THOUGHTS COMMUNICATED FROM MIND CONTROL TECHNOLOGIES OR SIMILAR CONCEPTUAL TECHNOLOGIES</w:t>
+      </w:r>
+      <w:r>
+        <w:rPr>
+          <w:b/>
+          <w:bCs/>
+        </w:rPr>
+        <w:t>;</w:t>
+      </w:r>
+    </w:p>
+    <w:p>
+      <w:pPr>
+        <w:ind w:left="720"/>
+        <w:jc w:val="both"/>
+        <w:rPr>
+          <w:b/>
+          <w:bCs/>
+        </w:rPr>
+      </w:pPr>
+      <w:r>
+        <w:rPr>
+          <w:u w:val="single"/>
+        </w:rPr>
         <w:t>PREVENTION SECURITY SYSTEM</w:t>
       </w:r>
       <w:r>

</xml_diff>